<commit_message>
small fixes for site
</commit_message>
<xml_diff>
--- a/documents/full-stack.docx
+++ b/documents/full-stack.docx
@@ -33,7 +33,7 @@
                   <wp:posOffset>-9404</wp:posOffset>
                 </wp:positionH>
                 <wp:positionV relativeFrom="page">
-                  <wp:posOffset>742949</wp:posOffset>
+                  <wp:posOffset>742950</wp:posOffset>
                 </wp:positionV>
                 <wp:extent cx="1709288" cy="8426453"/>
                 <wp:effectExtent l="0" t="0" r="0" b="0"/>
@@ -246,7 +246,7 @@
                 <wp:lineTo x="4104" y="7995"/>
                 <wp:lineTo x="4652" y="8311"/>
                 <wp:lineTo x="5373" y="8480"/>
-                <wp:lineTo x="6119" y="8438"/>
+                <wp:lineTo x="6119" y="8437"/>
                 <wp:lineTo x="7114" y="7952"/>
                 <wp:lineTo x="7960" y="7552"/>
                 <wp:lineTo x="8582" y="7425"/>
@@ -718,12 +718,18 @@
       </w:pPr>
       <w:r>
         <w:rPr>
+          <w:sz w:val="22"/>
+          <w:szCs w:val="22"/>
           <w:rtl w:val="0"/>
           <w:lang w:val="en-US"/>
         </w:rPr>
         <w:t>Designed and developed a web browser game, a playlist application using sound clouds API. Helped coordinate a team build project for a food truck finder mobile app. Learned and</w:t>
       </w:r>
       <w:r>
+        <w:rPr>
+          <w:sz w:val="22"/>
+          <w:szCs w:val="22"/>
+        </w:rPr>
         <w:drawing>
           <wp:anchor distT="152400" distB="152400" distL="152400" distR="152400" simplePos="0" relativeHeight="251663360" behindDoc="0" locked="0" layoutInCell="1" allowOverlap="1">
             <wp:simplePos x="0" y="0"/>
@@ -797,10 +803,18 @@
       </w:r>
       <w:r>
         <w:rPr>
+          <w:sz w:val="22"/>
+          <w:szCs w:val="22"/>
           <w:rtl w:val="0"/>
           <w:lang w:val="en-US"/>
         </w:rPr>
-        <w:t xml:space="preserve"> implemented 23 programming languages in 3 months time.</w:t>
+        <w:t xml:space="preserve"> implemented 23 programming languages in 3 months time</w:t>
+      </w:r>
+      <w:r>
+        <w:rPr>
+          <w:rtl w:val="0"/>
+        </w:rPr>
+        <w:t>.</w:t>
       </w:r>
     </w:p>
     <w:p>
@@ -1000,9 +1014,95 @@
       <w:r>
         <w:rPr>
           <w:rtl w:val="0"/>
+        </w:rPr>
+        <w:t>I</w:t>
+      </w:r>
+      <w:r>
+        <w:rPr>
+          <w:sz w:val="22"/>
+          <w:szCs w:val="22"/>
+          <w:rtl w:val="0"/>
           <w:lang w:val="en-US"/>
         </w:rPr>
-        <w:t>Integrated protocols and systems to help efficiently manage patients and work load. Provide excellent c</w:t>
+        <w:t>ntegrated protocols and systems to help efficiently manage patients and work load. Provide excellent customer service to deal</w:t>
+      </w:r>
+      <w:r>
+        <w:rPr>
+          <w:sz w:val="22"/>
+          <w:szCs w:val="22"/>
+        </w:rPr>
+        <w:drawing>
+          <wp:anchor distT="152400" distB="152400" distL="152400" distR="152400" simplePos="0" relativeHeight="251665408" behindDoc="0" locked="0" layoutInCell="1" allowOverlap="1">
+            <wp:simplePos x="0" y="0"/>
+            <wp:positionH relativeFrom="margin">
+              <wp:posOffset>98137</wp:posOffset>
+            </wp:positionH>
+            <wp:positionV relativeFrom="line">
+              <wp:posOffset>329425</wp:posOffset>
+            </wp:positionV>
+            <wp:extent cx="306092" cy="306092"/>
+            <wp:effectExtent l="0" t="0" r="0" b="0"/>
+            <wp:wrapThrough wrapText="bothSides" distL="152400" distR="152400">
+              <wp:wrapPolygon edited="1">
+                <wp:start x="1152" y="2664"/>
+                <wp:lineTo x="20880" y="2808"/>
+                <wp:lineTo x="21600" y="3672"/>
+                <wp:lineTo x="21456" y="18216"/>
+                <wp:lineTo x="20736" y="18864"/>
+                <wp:lineTo x="720" y="18792"/>
+                <wp:lineTo x="0" y="17928"/>
+                <wp:lineTo x="144" y="3384"/>
+                <wp:lineTo x="864" y="2736"/>
+                <wp:lineTo x="1152" y="2664"/>
+              </wp:wrapPolygon>
+            </wp:wrapThrough>
+            <wp:docPr id="1073741833" name="officeArt object"/>
+            <wp:cNvGraphicFramePr/>
+            <a:graphic xmlns:a="http://schemas.openxmlformats.org/drawingml/2006/main">
+              <a:graphicData uri="http://schemas.openxmlformats.org/drawingml/2006/picture">
+                <pic:pic xmlns:pic="http://schemas.openxmlformats.org/drawingml/2006/picture">
+                  <pic:nvPicPr>
+                    <pic:cNvPr id="1073741833" name="gmail.png"/>
+                    <pic:cNvPicPr>
+                      <a:picLocks noChangeAspect="1"/>
+                    </pic:cNvPicPr>
+                  </pic:nvPicPr>
+                  <pic:blipFill>
+                    <a:blip r:embed="rId8">
+                      <a:extLst/>
+                    </a:blip>
+                    <a:stretch>
+                      <a:fillRect/>
+                    </a:stretch>
+                  </pic:blipFill>
+                  <pic:spPr>
+                    <a:xfrm>
+                      <a:off x="0" y="0"/>
+                      <a:ext cx="306092" cy="306092"/>
+                    </a:xfrm>
+                    <a:prstGeom prst="rect">
+                      <a:avLst/>
+                    </a:prstGeom>
+                    <a:ln w="12700" cap="flat">
+                      <a:noFill/>
+                      <a:miter lim="400000"/>
+                    </a:ln>
+                    <a:effectLst/>
+                  </pic:spPr>
+                </pic:pic>
+              </a:graphicData>
+            </a:graphic>
+          </wp:anchor>
+        </w:drawing>
+      </w:r>
+      <w:r>
+        <w:rPr>
+          <w:sz w:val="22"/>
+          <w:szCs w:val="22"/>
+          <w:rtl w:val="0"/>
+          <w:lang w:val="en-US"/>
+        </w:rPr>
+        <w:t xml:space="preserve"> and solve problems with patients and providers. Training of staff members on new </w:t>
       </w:r>
       <w:r>
         <mc:AlternateContent>
@@ -1774,82 +1874,12 @@
       </w:r>
       <w:r>
         <w:rPr>
+          <w:sz w:val="22"/>
+          <w:szCs w:val="22"/>
           <w:rtl w:val="0"/>
           <w:lang w:val="en-US"/>
         </w:rPr>
-        <w:t>ustomer service to deal</w:t>
-      </w:r>
-      <w:r>
-        <w:drawing>
-          <wp:anchor distT="152400" distB="152400" distL="152400" distR="152400" simplePos="0" relativeHeight="251665408" behindDoc="0" locked="0" layoutInCell="1" allowOverlap="1">
-            <wp:simplePos x="0" y="0"/>
-            <wp:positionH relativeFrom="margin">
-              <wp:posOffset>98137</wp:posOffset>
-            </wp:positionH>
-            <wp:positionV relativeFrom="line">
-              <wp:posOffset>329425</wp:posOffset>
-            </wp:positionV>
-            <wp:extent cx="306092" cy="306092"/>
-            <wp:effectExtent l="0" t="0" r="0" b="0"/>
-            <wp:wrapThrough wrapText="bothSides" distL="152400" distR="152400">
-              <wp:wrapPolygon edited="1">
-                <wp:start x="1152" y="2664"/>
-                <wp:lineTo x="20880" y="2808"/>
-                <wp:lineTo x="21600" y="3672"/>
-                <wp:lineTo x="21456" y="18216"/>
-                <wp:lineTo x="20736" y="18864"/>
-                <wp:lineTo x="720" y="18792"/>
-                <wp:lineTo x="0" y="17928"/>
-                <wp:lineTo x="144" y="3384"/>
-                <wp:lineTo x="864" y="2736"/>
-                <wp:lineTo x="1152" y="2664"/>
-              </wp:wrapPolygon>
-            </wp:wrapThrough>
-            <wp:docPr id="1073741833" name="officeArt object"/>
-            <wp:cNvGraphicFramePr/>
-            <a:graphic xmlns:a="http://schemas.openxmlformats.org/drawingml/2006/main">
-              <a:graphicData uri="http://schemas.openxmlformats.org/drawingml/2006/picture">
-                <pic:pic xmlns:pic="http://schemas.openxmlformats.org/drawingml/2006/picture">
-                  <pic:nvPicPr>
-                    <pic:cNvPr id="1073741833" name="gmail.png"/>
-                    <pic:cNvPicPr>
-                      <a:picLocks noChangeAspect="1"/>
-                    </pic:cNvPicPr>
-                  </pic:nvPicPr>
-                  <pic:blipFill>
-                    <a:blip r:embed="rId8">
-                      <a:extLst/>
-                    </a:blip>
-                    <a:stretch>
-                      <a:fillRect/>
-                    </a:stretch>
-                  </pic:blipFill>
-                  <pic:spPr>
-                    <a:xfrm>
-                      <a:off x="0" y="0"/>
-                      <a:ext cx="306092" cy="306092"/>
-                    </a:xfrm>
-                    <a:prstGeom prst="rect">
-                      <a:avLst/>
-                    </a:prstGeom>
-                    <a:ln w="12700" cap="flat">
-                      <a:noFill/>
-                      <a:miter lim="400000"/>
-                    </a:ln>
-                    <a:effectLst/>
-                  </pic:spPr>
-                </pic:pic>
-              </a:graphicData>
-            </a:graphic>
-          </wp:anchor>
-        </w:drawing>
-      </w:r>
-      <w:r>
-        <w:rPr>
-          <w:rtl w:val="0"/>
-          <w:lang w:val="en-US"/>
-        </w:rPr>
-        <w:t xml:space="preserve"> and solve problems with patients and providers. Training of staff members on new developed protocols through effective visual and hands on learning to provide a high standard of efficiency.</w:t>
+        <w:t>developed protocols through effective visual and hands on learning to provide a high standard of efficiency.</w:t>
       </w:r>
     </w:p>
     <w:p>
@@ -1918,11 +1948,17 @@
     <w:p>
       <w:pPr>
         <w:pStyle w:val="Caption"/>
-        <w:bidi w:val="0"/>
+        <w:rPr>
+          <w:sz w:val="22"/>
+          <w:szCs w:val="22"/>
+        </w:rPr>
       </w:pPr>
       <w:r>
         <w:rPr>
-          <w:rtl w:val="0"/>
+          <w:sz w:val="22"/>
+          <w:szCs w:val="22"/>
+          <w:rtl w:val="0"/>
+          <w:lang w:val="en-US"/>
         </w:rPr>
         <w:t>Serve community by responding to fires and medical emergencies. Helping with training, support staff, help with cleaning and upkeep duties. Participate in trainings and education to efficiently work and maintain skills</w:t>
       </w:r>
@@ -2037,12 +2073,21 @@
     </w:p>
     <w:p>
       <w:pPr>
-        <w:pStyle w:val="Heading"/>
+        <w:pStyle w:val="Subheading"/>
         <w:rPr>
           <w:rFonts w:ascii="Arial Rounded MT Bold" w:cs="Arial Rounded MT Bold" w:hAnsi="Arial Rounded MT Bold" w:eastAsia="Arial Rounded MT Bold"/>
           <w:color w:val="000000"/>
         </w:rPr>
       </w:pPr>
+    </w:p>
+    <w:p>
+      <w:pPr>
+        <w:pStyle w:val="Subheading"/>
+        <w:rPr>
+          <w:rFonts w:ascii="Arial Rounded MT Bold" w:cs="Arial Rounded MT Bold" w:hAnsi="Arial Rounded MT Bold" w:eastAsia="Arial Rounded MT Bold"/>
+          <w:color w:val="000000"/>
+        </w:rPr>
+      </w:pPr>
       <w:r>
         <w:rPr>
           <w:rFonts w:ascii="Arial Rounded MT Bold" w:hAnsi="Arial Rounded MT Bold"/>
@@ -2051,6 +2096,636 @@
           <w:lang w:val="en-US"/>
         </w:rPr>
         <w:t>Technical Skills</w:t>
+      </w:r>
+    </w:p>
+    <w:p>
+      <w:pPr>
+        <w:pStyle w:val="Free Form"/>
+        <w:tabs>
+          <w:tab w:val="left" w:pos="220"/>
+          <w:tab w:val="left" w:pos="720"/>
+        </w:tabs>
+        <w:bidi w:val="0"/>
+        <w:spacing w:line="360" w:lineRule="atLeast"/>
+        <w:ind w:left="720" w:right="0" w:hanging="720"/>
+        <w:jc w:val="left"/>
+        <w:rPr>
+          <w:rFonts w:ascii="Helvetica" w:cs="Helvetica" w:hAnsi="Helvetica" w:eastAsia="Helvetica"/>
+          <w:color w:val="24292e"/>
+          <w:sz w:val="20"/>
+          <w:szCs w:val="20"/>
+          <w:rtl w:val="0"/>
+        </w:rPr>
+      </w:pPr>
+      <w:r>
+        <w:rPr>
+          <w:rFonts w:ascii="Helvetica" w:cs="Helvetica" w:hAnsi="Helvetica" w:eastAsia="Helvetica"/>
+          <w:color w:val="24292e"/>
+          <w:sz w:val="32"/>
+          <w:szCs w:val="32"/>
+          <w:rtl w:val="0"/>
+        </w:rPr>
+        <w:tab/>
+      </w:r>
+      <w:r>
+        <w:rPr>
+          <w:rFonts w:ascii="Helvetica" w:hAnsi="Helvetica"/>
+          <w:color w:val="24292e"/>
+          <w:sz w:val="20"/>
+          <w:szCs w:val="20"/>
+          <w:rtl w:val="0"/>
+          <w:lang w:val="en-US"/>
+        </w:rPr>
+        <w:t>HTML</w:t>
+      </w:r>
+      <w:r>
+        <w:rPr>
+          <w:rFonts w:ascii="Helvetica" w:cs="Helvetica" w:hAnsi="Helvetica" w:eastAsia="Helvetica"/>
+          <w:color w:val="24292e"/>
+          <w:sz w:val="20"/>
+          <w:szCs w:val="20"/>
+          <w:rtl w:val="0"/>
+        </w:rPr>
+        <w:tab/>
+        <w:tab/>
+      </w:r>
+      <w:r>
+        <w:rPr>
+          <w:rFonts w:ascii="Helvetica" w:hAnsi="Helvetica"/>
+          <w:color w:val="24292e"/>
+          <w:sz w:val="20"/>
+          <w:szCs w:val="20"/>
+          <w:rtl w:val="0"/>
+          <w:lang w:val="nl-NL"/>
+        </w:rPr>
+        <w:t>APIs</w:t>
+      </w:r>
+      <w:r>
+        <w:rPr>
+          <w:rFonts w:ascii="Helvetica" w:cs="Helvetica" w:hAnsi="Helvetica" w:eastAsia="Helvetica"/>
+          <w:color w:val="24292e"/>
+          <w:sz w:val="20"/>
+          <w:szCs w:val="20"/>
+          <w:rtl w:val="0"/>
+        </w:rPr>
+        <w:tab/>
+        <w:tab/>
+      </w:r>
+      <w:r>
+        <w:rPr>
+          <w:rFonts w:ascii="Helvetica" w:hAnsi="Helvetica"/>
+          <w:color w:val="24292e"/>
+          <w:sz w:val="20"/>
+          <w:szCs w:val="20"/>
+          <w:rtl w:val="0"/>
+        </w:rPr>
+        <w:t>Passport</w:t>
+      </w:r>
+      <w:r>
+        <w:rPr>
+          <w:rFonts w:ascii="Helvetica" w:cs="Helvetica" w:hAnsi="Helvetica" w:eastAsia="Helvetica"/>
+          <w:color w:val="24292e"/>
+          <w:sz w:val="20"/>
+          <w:szCs w:val="20"/>
+          <w:rtl w:val="0"/>
+        </w:rPr>
+        <w:tab/>
+      </w:r>
+      <w:r>
+        <w:rPr>
+          <w:rFonts w:ascii="Helvetica" w:hAnsi="Helvetica"/>
+          <w:color w:val="24292e"/>
+          <w:sz w:val="20"/>
+          <w:szCs w:val="20"/>
+          <w:rtl w:val="0"/>
+          <w:lang w:val="en-US"/>
+        </w:rPr>
+        <w:t>SEAN stack</w:t>
+      </w:r>
+    </w:p>
+    <w:p>
+      <w:pPr>
+        <w:pStyle w:val="Free Form"/>
+        <w:tabs>
+          <w:tab w:val="left" w:pos="220"/>
+          <w:tab w:val="left" w:pos="720"/>
+        </w:tabs>
+        <w:bidi w:val="0"/>
+        <w:spacing w:line="360" w:lineRule="atLeast"/>
+        <w:ind w:left="720" w:right="0" w:hanging="720"/>
+        <w:jc w:val="left"/>
+        <w:rPr>
+          <w:rFonts w:ascii="Helvetica" w:cs="Helvetica" w:hAnsi="Helvetica" w:eastAsia="Helvetica"/>
+          <w:color w:val="24292e"/>
+          <w:sz w:val="20"/>
+          <w:szCs w:val="20"/>
+          <w:rtl w:val="0"/>
+        </w:rPr>
+      </w:pPr>
+      <w:r>
+        <w:rPr>
+          <w:rFonts w:ascii="Helvetica" w:cs="Helvetica" w:hAnsi="Helvetica" w:eastAsia="Helvetica"/>
+          <w:color w:val="24292e"/>
+          <w:sz w:val="20"/>
+          <w:szCs w:val="20"/>
+          <w:rtl w:val="0"/>
+        </w:rPr>
+        <w:tab/>
+      </w:r>
+      <w:r>
+        <w:rPr>
+          <w:rFonts w:ascii="Helvetica" w:hAnsi="Helvetica"/>
+          <w:color w:val="24292e"/>
+          <w:sz w:val="20"/>
+          <w:szCs w:val="20"/>
+          <w:rtl w:val="0"/>
+        </w:rPr>
+        <w:t>CSS3</w:t>
+      </w:r>
+      <w:r>
+        <w:rPr>
+          <w:rFonts w:ascii="Helvetica" w:cs="Helvetica" w:hAnsi="Helvetica" w:eastAsia="Helvetica"/>
+          <w:color w:val="24292e"/>
+          <w:sz w:val="20"/>
+          <w:szCs w:val="20"/>
+          <w:rtl w:val="0"/>
+        </w:rPr>
+        <w:tab/>
+        <w:tab/>
+      </w:r>
+      <w:r>
+        <w:rPr>
+          <w:rFonts w:ascii="Helvetica" w:hAnsi="Helvetica"/>
+          <w:color w:val="24292e"/>
+          <w:sz w:val="20"/>
+          <w:szCs w:val="20"/>
+          <w:rtl w:val="0"/>
+        </w:rPr>
+        <w:t>Mocha Tests</w:t>
+      </w:r>
+      <w:r>
+        <w:rPr>
+          <w:rFonts w:ascii="Helvetica" w:cs="Helvetica" w:hAnsi="Helvetica" w:eastAsia="Helvetica"/>
+          <w:color w:val="24292e"/>
+          <w:sz w:val="20"/>
+          <w:szCs w:val="20"/>
+          <w:rtl w:val="0"/>
+        </w:rPr>
+        <w:tab/>
+      </w:r>
+      <w:r>
+        <w:rPr>
+          <w:rFonts w:ascii="Helvetica" w:hAnsi="Helvetica"/>
+          <w:color w:val="24292e"/>
+          <w:sz w:val="20"/>
+          <w:szCs w:val="20"/>
+          <w:rtl w:val="0"/>
+        </w:rPr>
+        <w:t>Angular (1+2)</w:t>
+      </w:r>
+      <w:r>
+        <w:rPr>
+          <w:rFonts w:ascii="Helvetica" w:cs="Helvetica" w:hAnsi="Helvetica" w:eastAsia="Helvetica"/>
+          <w:color w:val="24292e"/>
+          <w:sz w:val="20"/>
+          <w:szCs w:val="20"/>
+          <w:rtl w:val="0"/>
+        </w:rPr>
+        <w:tab/>
+      </w:r>
+      <w:r>
+        <w:rPr>
+          <w:rFonts w:ascii="Helvetica" w:hAnsi="Helvetica"/>
+          <w:color w:val="24292e"/>
+          <w:sz w:val="20"/>
+          <w:szCs w:val="20"/>
+          <w:rtl w:val="0"/>
+          <w:lang w:val="en-US"/>
+        </w:rPr>
+        <w:t>React</w:t>
+      </w:r>
+    </w:p>
+    <w:p>
+      <w:pPr>
+        <w:pStyle w:val="Free Form"/>
+        <w:tabs>
+          <w:tab w:val="left" w:pos="220"/>
+          <w:tab w:val="left" w:pos="720"/>
+        </w:tabs>
+        <w:bidi w:val="0"/>
+        <w:spacing w:line="360" w:lineRule="atLeast"/>
+        <w:ind w:left="720" w:right="0" w:hanging="720"/>
+        <w:jc w:val="left"/>
+        <w:rPr>
+          <w:rFonts w:ascii="Helvetica" w:cs="Helvetica" w:hAnsi="Helvetica" w:eastAsia="Helvetica"/>
+          <w:color w:val="24292e"/>
+          <w:sz w:val="20"/>
+          <w:szCs w:val="20"/>
+          <w:rtl w:val="0"/>
+        </w:rPr>
+      </w:pPr>
+      <w:r>
+        <w:rPr>
+          <w:rFonts w:ascii="Helvetica" w:cs="Helvetica" w:hAnsi="Helvetica" w:eastAsia="Helvetica"/>
+          <w:color w:val="24292e"/>
+          <w:sz w:val="20"/>
+          <w:szCs w:val="20"/>
+          <w:rtl w:val="0"/>
+        </w:rPr>
+        <w:tab/>
+      </w:r>
+      <w:r>
+        <w:rPr>
+          <w:rFonts w:ascii="Helvetica" w:hAnsi="Helvetica"/>
+          <w:color w:val="24292e"/>
+          <w:sz w:val="20"/>
+          <w:szCs w:val="20"/>
+          <w:rtl w:val="0"/>
+        </w:rPr>
+        <w:t>JS</w:t>
+      </w:r>
+      <w:r>
+        <w:rPr>
+          <w:rFonts w:ascii="Helvetica" w:cs="Helvetica" w:hAnsi="Helvetica" w:eastAsia="Helvetica"/>
+          <w:color w:val="24292e"/>
+          <w:sz w:val="20"/>
+          <w:szCs w:val="20"/>
+          <w:rtl w:val="0"/>
+        </w:rPr>
+        <w:tab/>
+        <w:tab/>
+      </w:r>
+      <w:r>
+        <w:rPr>
+          <w:rFonts w:ascii="Helvetica" w:hAnsi="Helvetica"/>
+          <w:color w:val="24292e"/>
+          <w:sz w:val="20"/>
+          <w:szCs w:val="20"/>
+          <w:rtl w:val="0"/>
+          <w:lang w:val="fr-FR"/>
+        </w:rPr>
+        <w:t>Express</w:t>
+      </w:r>
+      <w:r>
+        <w:rPr>
+          <w:rFonts w:ascii="Helvetica" w:cs="Helvetica" w:hAnsi="Helvetica" w:eastAsia="Helvetica"/>
+          <w:color w:val="24292e"/>
+          <w:sz w:val="20"/>
+          <w:szCs w:val="20"/>
+          <w:rtl w:val="0"/>
+        </w:rPr>
+        <w:tab/>
+      </w:r>
+      <w:r>
+        <w:rPr>
+          <w:rFonts w:ascii="Helvetica" w:hAnsi="Helvetica"/>
+          <w:color w:val="24292e"/>
+          <w:sz w:val="20"/>
+          <w:szCs w:val="20"/>
+          <w:rtl w:val="0"/>
+        </w:rPr>
+        <w:t>Typescript</w:t>
+      </w:r>
+      <w:r>
+        <w:rPr>
+          <w:rFonts w:ascii="Helvetica" w:cs="Helvetica" w:hAnsi="Helvetica" w:eastAsia="Helvetica"/>
+          <w:color w:val="24292e"/>
+          <w:sz w:val="20"/>
+          <w:szCs w:val="20"/>
+          <w:rtl w:val="0"/>
+        </w:rPr>
+        <w:tab/>
+      </w:r>
+      <w:r>
+        <w:rPr>
+          <w:rFonts w:ascii="Helvetica" w:hAnsi="Helvetica"/>
+          <w:color w:val="24292e"/>
+          <w:sz w:val="20"/>
+          <w:szCs w:val="20"/>
+          <w:rtl w:val="0"/>
+          <w:lang w:val="fr-FR"/>
+        </w:rPr>
+        <w:t>Redux</w:t>
+      </w:r>
+    </w:p>
+    <w:p>
+      <w:pPr>
+        <w:pStyle w:val="Free Form"/>
+        <w:tabs>
+          <w:tab w:val="left" w:pos="220"/>
+          <w:tab w:val="left" w:pos="720"/>
+        </w:tabs>
+        <w:bidi w:val="0"/>
+        <w:spacing w:line="360" w:lineRule="atLeast"/>
+        <w:ind w:left="720" w:right="0" w:hanging="720"/>
+        <w:jc w:val="left"/>
+        <w:rPr>
+          <w:rFonts w:ascii="Helvetica" w:cs="Helvetica" w:hAnsi="Helvetica" w:eastAsia="Helvetica"/>
+          <w:color w:val="24292e"/>
+          <w:sz w:val="20"/>
+          <w:szCs w:val="20"/>
+          <w:rtl w:val="0"/>
+        </w:rPr>
+      </w:pPr>
+      <w:r>
+        <w:rPr>
+          <w:rFonts w:ascii="Helvetica" w:cs="Helvetica" w:hAnsi="Helvetica" w:eastAsia="Helvetica"/>
+          <w:color w:val="24292e"/>
+          <w:sz w:val="20"/>
+          <w:szCs w:val="20"/>
+          <w:rtl w:val="0"/>
+        </w:rPr>
+        <w:tab/>
+      </w:r>
+      <w:r>
+        <w:rPr>
+          <w:rFonts w:ascii="Helvetica" w:hAnsi="Helvetica"/>
+          <w:color w:val="24292e"/>
+          <w:sz w:val="20"/>
+          <w:szCs w:val="20"/>
+          <w:rtl w:val="0"/>
+          <w:lang w:val="pt-PT"/>
+        </w:rPr>
+        <w:t>jQuery</w:t>
+      </w:r>
+      <w:r>
+        <w:rPr>
+          <w:rFonts w:ascii="Helvetica" w:cs="Helvetica" w:hAnsi="Helvetica" w:eastAsia="Helvetica"/>
+          <w:color w:val="24292e"/>
+          <w:sz w:val="20"/>
+          <w:szCs w:val="20"/>
+          <w:rtl w:val="0"/>
+        </w:rPr>
+        <w:tab/>
+        <w:tab/>
+      </w:r>
+      <w:r>
+        <w:rPr>
+          <w:rFonts w:ascii="Helvetica" w:hAnsi="Helvetica"/>
+          <w:color w:val="24292e"/>
+          <w:sz w:val="20"/>
+          <w:szCs w:val="20"/>
+          <w:rtl w:val="0"/>
+          <w:lang w:val="pt-PT"/>
+        </w:rPr>
+        <w:t>Mongo DB</w:t>
+      </w:r>
+      <w:r>
+        <w:rPr>
+          <w:rFonts w:ascii="Helvetica" w:cs="Helvetica" w:hAnsi="Helvetica" w:eastAsia="Helvetica"/>
+          <w:color w:val="24292e"/>
+          <w:sz w:val="20"/>
+          <w:szCs w:val="20"/>
+          <w:rtl w:val="0"/>
+        </w:rPr>
+        <w:tab/>
+      </w:r>
+      <w:r>
+        <w:rPr>
+          <w:rFonts w:ascii="Helvetica" w:hAnsi="Helvetica"/>
+          <w:color w:val="24292e"/>
+          <w:sz w:val="20"/>
+          <w:szCs w:val="20"/>
+          <w:rtl w:val="0"/>
+          <w:lang w:val="en-US"/>
+        </w:rPr>
+        <w:t>MEAN stack</w:t>
+      </w:r>
+      <w:r>
+        <w:rPr>
+          <w:rFonts w:ascii="Helvetica" w:cs="Helvetica" w:hAnsi="Helvetica" w:eastAsia="Helvetica"/>
+          <w:color w:val="24292e"/>
+          <w:sz w:val="20"/>
+          <w:szCs w:val="20"/>
+          <w:rtl w:val="0"/>
+        </w:rPr>
+        <w:tab/>
+      </w:r>
+      <w:r>
+        <w:rPr>
+          <w:rFonts w:ascii="Helvetica" w:hAnsi="Helvetica"/>
+          <w:color w:val="24292e"/>
+          <w:sz w:val="20"/>
+          <w:szCs w:val="20"/>
+          <w:rtl w:val="0"/>
+        </w:rPr>
+        <w:t>PHP</w:t>
+      </w:r>
+    </w:p>
+    <w:p>
+      <w:pPr>
+        <w:pStyle w:val="Free Form"/>
+        <w:tabs>
+          <w:tab w:val="left" w:pos="220"/>
+          <w:tab w:val="left" w:pos="720"/>
+        </w:tabs>
+        <w:bidi w:val="0"/>
+        <w:spacing w:line="360" w:lineRule="atLeast"/>
+        <w:ind w:left="720" w:right="0" w:hanging="720"/>
+        <w:jc w:val="left"/>
+        <w:rPr>
+          <w:rFonts w:ascii="Helvetica" w:cs="Helvetica" w:hAnsi="Helvetica" w:eastAsia="Helvetica"/>
+          <w:color w:val="24292e"/>
+          <w:sz w:val="20"/>
+          <w:szCs w:val="20"/>
+          <w:rtl w:val="0"/>
+        </w:rPr>
+      </w:pPr>
+      <w:r>
+        <w:rPr>
+          <w:rFonts w:ascii="Helvetica" w:cs="Helvetica" w:hAnsi="Helvetica" w:eastAsia="Helvetica"/>
+          <w:color w:val="24292e"/>
+          <w:sz w:val="20"/>
+          <w:szCs w:val="20"/>
+          <w:rtl w:val="0"/>
+        </w:rPr>
+        <w:tab/>
+      </w:r>
+      <w:r>
+        <w:rPr>
+          <w:rFonts w:ascii="Helvetica" w:hAnsi="Helvetica"/>
+          <w:color w:val="24292e"/>
+          <w:sz w:val="20"/>
+          <w:szCs w:val="20"/>
+          <w:rtl w:val="0"/>
+        </w:rPr>
+        <w:t>AJAX</w:t>
+      </w:r>
+      <w:r>
+        <w:rPr>
+          <w:rFonts w:ascii="Helvetica" w:cs="Helvetica" w:hAnsi="Helvetica" w:eastAsia="Helvetica"/>
+          <w:color w:val="24292e"/>
+          <w:sz w:val="20"/>
+          <w:szCs w:val="20"/>
+          <w:rtl w:val="0"/>
+        </w:rPr>
+        <w:tab/>
+        <w:tab/>
+      </w:r>
+      <w:r>
+        <w:rPr>
+          <w:rFonts w:ascii="Helvetica" w:hAnsi="Helvetica"/>
+          <w:color w:val="24292e"/>
+          <w:sz w:val="20"/>
+          <w:szCs w:val="20"/>
+          <w:rtl w:val="0"/>
+          <w:lang w:val="en-US"/>
+        </w:rPr>
+        <w:t>Mongoose</w:t>
+      </w:r>
+      <w:r>
+        <w:rPr>
+          <w:rFonts w:ascii="Helvetica" w:cs="Helvetica" w:hAnsi="Helvetica" w:eastAsia="Helvetica"/>
+          <w:color w:val="24292e"/>
+          <w:sz w:val="20"/>
+          <w:szCs w:val="20"/>
+          <w:rtl w:val="0"/>
+        </w:rPr>
+        <w:tab/>
+      </w:r>
+      <w:r>
+        <w:rPr>
+          <w:rFonts w:ascii="Helvetica" w:hAnsi="Helvetica"/>
+          <w:color w:val="24292e"/>
+          <w:sz w:val="20"/>
+          <w:szCs w:val="20"/>
+          <w:rtl w:val="0"/>
+          <w:lang w:val="fr-FR"/>
+        </w:rPr>
+        <w:t>SQL</w:t>
+      </w:r>
+      <w:r>
+        <w:rPr>
+          <w:rFonts w:ascii="Helvetica" w:cs="Helvetica" w:hAnsi="Helvetica" w:eastAsia="Helvetica"/>
+          <w:color w:val="24292e"/>
+          <w:sz w:val="20"/>
+          <w:szCs w:val="20"/>
+          <w:rtl w:val="0"/>
+        </w:rPr>
+        <w:tab/>
+        <w:tab/>
+      </w:r>
+      <w:r>
+        <w:rPr>
+          <w:rFonts w:ascii="Helvetica" w:hAnsi="Helvetica"/>
+          <w:color w:val="24292e"/>
+          <w:sz w:val="20"/>
+          <w:szCs w:val="20"/>
+          <w:rtl w:val="0"/>
+          <w:lang w:val="de-DE"/>
+        </w:rPr>
+        <w:t>Wordpress</w:t>
+      </w:r>
+    </w:p>
+    <w:p>
+      <w:pPr>
+        <w:pStyle w:val="Free Form"/>
+        <w:tabs>
+          <w:tab w:val="left" w:pos="220"/>
+          <w:tab w:val="left" w:pos="720"/>
+        </w:tabs>
+        <w:bidi w:val="0"/>
+        <w:spacing w:line="360" w:lineRule="atLeast"/>
+        <w:ind w:left="720" w:right="0" w:hanging="720"/>
+        <w:jc w:val="left"/>
+        <w:rPr>
+          <w:rtl w:val="0"/>
+        </w:rPr>
+      </w:pPr>
+      <w:r>
+        <w:rPr>
+          <w:rFonts w:ascii="Helvetica" w:cs="Helvetica" w:hAnsi="Helvetica" w:eastAsia="Helvetica"/>
+          <w:color w:val="24292e"/>
+          <w:sz w:val="20"/>
+          <w:szCs w:val="20"/>
+          <w:rtl w:val="0"/>
+        </w:rPr>
+        <w:tab/>
+      </w:r>
+      <w:r>
+        <w:rPr>
+          <w:rFonts w:ascii="Helvetica" w:hAnsi="Helvetica"/>
+          <w:color w:val="24292e"/>
+          <w:sz w:val="20"/>
+          <w:szCs w:val="20"/>
+          <w:rtl w:val="0"/>
+        </w:rPr>
+        <w:t>Node</w:t>
+      </w:r>
+      <w:r>
+        <w:rPr>
+          <w:rFonts w:ascii="Helvetica" w:cs="Helvetica" w:hAnsi="Helvetica" w:eastAsia="Helvetica"/>
+          <w:color w:val="24292e"/>
+          <w:sz w:val="20"/>
+          <w:szCs w:val="20"/>
+          <w:rtl w:val="0"/>
+        </w:rPr>
+        <w:tab/>
+        <w:tab/>
+      </w:r>
+      <w:r>
+        <w:rPr>
+          <w:rFonts w:ascii="Helvetica" w:hAnsi="Helvetica"/>
+          <w:color w:val="24292e"/>
+          <w:sz w:val="20"/>
+          <w:szCs w:val="20"/>
+          <w:rtl w:val="0"/>
+          <w:lang w:val="nl-NL"/>
+        </w:rPr>
+        <w:t>Gulp</w:t>
+      </w:r>
+      <w:r>
+        <w:rPr>
+          <w:rFonts w:ascii="Helvetica" w:cs="Helvetica" w:hAnsi="Helvetica" w:eastAsia="Helvetica"/>
+          <w:color w:val="24292e"/>
+          <w:sz w:val="20"/>
+          <w:szCs w:val="20"/>
+          <w:rtl w:val="0"/>
+        </w:rPr>
+        <w:tab/>
+        <w:tab/>
+      </w:r>
+      <w:r>
+        <w:rPr>
+          <w:rFonts w:ascii="Helvetica" w:hAnsi="Helvetica"/>
+          <w:color w:val="24292e"/>
+          <w:sz w:val="20"/>
+          <w:szCs w:val="20"/>
+          <w:rtl w:val="0"/>
+          <w:lang w:val="de-DE"/>
+        </w:rPr>
+        <w:t>Postgres</w:t>
+      </w:r>
+      <w:r>
+        <w:rPr>
+          <w:rFonts w:ascii="Helvetica" w:cs="Helvetica" w:hAnsi="Helvetica" w:eastAsia="Helvetica"/>
+          <w:color w:val="24292e"/>
+          <w:sz w:val="20"/>
+          <w:szCs w:val="20"/>
+          <w:rtl w:val="0"/>
+        </w:rPr>
+        <w:tab/>
+      </w:r>
+      <w:r>
+        <w:rPr>
+          <w:rFonts w:ascii="Helvetica" w:hAnsi="Helvetica"/>
+          <w:color w:val="24292e"/>
+          <w:sz w:val="20"/>
+          <w:szCs w:val="20"/>
+          <w:rtl w:val="0"/>
+        </w:rPr>
+        <w:t>Ruby</w:t>
+      </w:r>
+      <w:r>
+        <w:rPr>
+          <w:rFonts w:ascii="Helvetica" w:hAnsi="Helvetica"/>
+          <w:color w:val="24292e"/>
+          <w:sz w:val="20"/>
+          <w:szCs w:val="20"/>
+          <w:rtl w:val="0"/>
+          <w:lang w:val="en-US"/>
+        </w:rPr>
+        <w:t xml:space="preserve"> &amp; Ruby on Rails</w:t>
       </w:r>
     </w:p>
     <w:sectPr>
@@ -2502,6 +3177,43 @@
       <w:lang w:val="en-US"/>
     </w:rPr>
   </w:style>
+  <w:style w:type="paragraph" w:styleId="Free Form">
+    <w:name w:val="Free Form"/>
+    <w:next w:val="Free Form"/>
+    <w:pPr>
+      <w:keepNext w:val="0"/>
+      <w:keepLines w:val="0"/>
+      <w:pageBreakBefore w:val="0"/>
+      <w:widowControl w:val="1"/>
+      <w:shd w:val="clear" w:color="auto" w:fill="auto"/>
+      <w:suppressAutoHyphens w:val="0"/>
+      <w:bidi w:val="0"/>
+      <w:spacing w:before="0" w:after="0" w:line="240" w:lineRule="auto"/>
+      <w:ind w:left="0" w:right="0" w:firstLine="0"/>
+      <w:jc w:val="left"/>
+      <w:outlineLvl w:val="9"/>
+    </w:pPr>
+    <w:rPr>
+      <w:rFonts w:ascii="Helvetica Neue" w:cs="Helvetica Neue" w:hAnsi="Helvetica Neue" w:eastAsia="Helvetica Neue"/>
+      <w:b w:val="0"/>
+      <w:bCs w:val="0"/>
+      <w:i w:val="0"/>
+      <w:iCs w:val="0"/>
+      <w:caps w:val="0"/>
+      <w:smallCaps w:val="0"/>
+      <w:strike w:val="0"/>
+      <w:dstrike w:val="0"/>
+      <w:outline w:val="0"/>
+      <w:color w:val="413f3c"/>
+      <w:spacing w:val="0"/>
+      <w:kern w:val="0"/>
+      <w:position w:val="0"/>
+      <w:sz w:val="16"/>
+      <w:szCs w:val="16"/>
+      <w:u w:val="none"/>
+      <w:vertAlign w:val="baseline"/>
+    </w:rPr>
+  </w:style>
   <w:style w:type="paragraph" w:styleId="Contact Information">
     <w:name w:val="Contact Information"/>
     <w:next w:val="Contact Information"/>

</xml_diff>